<commit_message>
Ajout de la lettre de recommandation recué ce jour + modification du lien
</commit_message>
<xml_diff>
--- a/public/2024-07-03-Alexis-journal.docx
+++ b/public/2024-07-03-Alexis-journal.docx
@@ -12,10 +12,7 @@
     <w:p/>
     <w:p>
       <w:r>
-        <w:t>Lundi</w:t>
-      </w:r>
-      <w:r>
-        <w:t xml:space="preserve"> 1ᵉʳ juillet : </w:t>
+        <w:t xml:space="preserve">Lundi 1ᵉʳ juillet : </w:t>
       </w:r>
     </w:p>
     <w:p>
@@ -26,10 +23,7 @@
         </w:numPr>
       </w:pPr>
       <w:r>
-        <w:t>Intervention</w:t>
-      </w:r>
-      <w:r>
-        <w:t xml:space="preserve"> client Volkswagen : </w:t>
+        <w:t xml:space="preserve">Intervention client Volkswagen : </w:t>
       </w:r>
     </w:p>
     <w:p>
@@ -40,10 +34,7 @@
         </w:numPr>
       </w:pPr>
       <w:r>
-        <w:t>Technicien</w:t>
-      </w:r>
-      <w:r>
-        <w:t xml:space="preserve"> orange et service Volkswagen France</w:t>
+        <w:t>Technicien orange et service Volkswagen France</w:t>
       </w:r>
     </w:p>
     <w:p>
@@ -54,10 +45,7 @@
         </w:numPr>
       </w:pPr>
       <w:r>
-        <w:t>Changement</w:t>
-      </w:r>
-      <w:r>
-        <w:t xml:space="preserve"> bai impossible, car problème de configuration par Volkswagen Allemagne</w:t>
+        <w:t>Changement bai impossible, car problème de configuration par Volkswagen Allemagne</w:t>
       </w:r>
     </w:p>
     <w:p>
@@ -68,10 +56,7 @@
         </w:numPr>
       </w:pPr>
       <w:r>
-        <w:t>Mise</w:t>
-      </w:r>
-      <w:r>
-        <w:t xml:space="preserve"> à jour du firewall </w:t>
+        <w:t xml:space="preserve">Mise à jour du firewall </w:t>
       </w:r>
     </w:p>
     <w:p>
@@ -82,10 +67,7 @@
         </w:numPr>
       </w:pPr>
       <w:r>
-        <w:t>Préparation</w:t>
-      </w:r>
-      <w:r>
-        <w:t xml:space="preserve"> pour intervention à distance</w:t>
+        <w:t>Préparation pour intervention à distance</w:t>
       </w:r>
     </w:p>
     <w:p>
@@ -107,10 +89,7 @@
         </w:numPr>
       </w:pPr>
       <w:r>
-        <w:t>Création</w:t>
-      </w:r>
-      <w:r>
-        <w:t xml:space="preserve"> d’un compte et partagé avec le responsable de stage + VPN pour accès à distance</w:t>
+        <w:t>Création d’un compte et partagé avec le responsable de stage + VPN pour accès à distance</w:t>
       </w:r>
     </w:p>
     <w:p>
@@ -121,10 +100,7 @@
         </w:numPr>
       </w:pPr>
       <w:r>
-        <w:t>Mise</w:t>
-      </w:r>
-      <w:r>
-        <w:t xml:space="preserve"> en place de mon pc, setup screen, keyboard, mouse</w:t>
+        <w:t>Mise en place de mon pc, setup screen, keyboard, mouse</w:t>
       </w:r>
     </w:p>
     <w:p>
@@ -135,10 +111,7 @@
         </w:numPr>
       </w:pPr>
       <w:r>
-        <w:t>Lancement</w:t>
-      </w:r>
-      <w:r>
-        <w:t xml:space="preserve"> sur la certification ArcServe SPX 360</w:t>
+        <w:t>Lancement sur la certification ArcServe SPX 360</w:t>
       </w:r>
     </w:p>
     <w:p/>
@@ -155,10 +128,7 @@
         </w:numPr>
       </w:pPr>
       <w:r>
-        <w:t>Début</w:t>
-      </w:r>
-      <w:r>
-        <w:t xml:space="preserve"> des cours ArcServe leçon 13/49</w:t>
+        <w:t>Début des cours ArcServe leçon 13/49</w:t>
       </w:r>
     </w:p>
     <w:p>
@@ -169,10 +139,7 @@
         </w:numPr>
       </w:pPr>
       <w:r>
-        <w:t>Intervention</w:t>
-      </w:r>
-      <w:r>
-        <w:t xml:space="preserve"> Dépannage COCHET : </w:t>
+        <w:t xml:space="preserve">Intervention Dépannage COCHET : </w:t>
       </w:r>
     </w:p>
     <w:p>
@@ -183,22 +150,7 @@
         </w:numPr>
       </w:pPr>
       <w:r>
-        <w:t>Ajout</w:t>
-      </w:r>
-      <w:r>
-        <w:t xml:space="preserve"> </w:t>
-      </w:r>
-      <w:r>
-        <w:t>des pcs</w:t>
-      </w:r>
-      <w:r>
-        <w:t xml:space="preserve"> dans le </w:t>
-      </w:r>
-      <w:r>
-        <w:t>domaine</w:t>
-      </w:r>
-      <w:r>
-        <w:t xml:space="preserve"> </w:t>
+        <w:t xml:space="preserve">Ajout des pcs dans le domaine </w:t>
       </w:r>
     </w:p>
     <w:p>
@@ -209,10 +161,7 @@
         </w:numPr>
       </w:pPr>
       <w:r>
-        <w:t>Mise</w:t>
-      </w:r>
-      <w:r>
-        <w:t xml:space="preserve"> en place des sessions utilisateurs avec mot de passe personnel</w:t>
+        <w:t>Mise en place des sessions utilisateurs avec mot de passe personnel</w:t>
       </w:r>
     </w:p>
     <w:p>
@@ -240,10 +189,7 @@
         </w:numPr>
       </w:pPr>
       <w:r>
-        <w:t>Poursuite</w:t>
-      </w:r>
-      <w:r>
-        <w:t xml:space="preserve"> des cours ArcServe leçon 49/49</w:t>
+        <w:t>Poursuite des cours ArcServe leçon 49/49</w:t>
       </w:r>
     </w:p>
     <w:p>
@@ -265,19 +211,13 @@
         </w:numPr>
       </w:pPr>
       <w:r>
-        <w:t>Reprise</w:t>
-      </w:r>
-      <w:r>
-        <w:t xml:space="preserve"> du début pour préparation certification</w:t>
+        <w:t>Reprise du début pour préparation certification</w:t>
       </w:r>
     </w:p>
     <w:p/>
     <w:p>
       <w:r>
-        <w:t>Jeudi</w:t>
-      </w:r>
-      <w:r>
-        <w:t xml:space="preserve"> 4 juillet : </w:t>
+        <w:t xml:space="preserve">Jeudi 4 juillet : </w:t>
       </w:r>
     </w:p>
     <w:p>
@@ -299,10 +239,7 @@
         </w:numPr>
       </w:pPr>
       <w:r>
-        <w:t>Initialisation</w:t>
-      </w:r>
-      <w:r>
-        <w:t xml:space="preserve"> des 5 pc avec tous les logiciels, compte, et paramètres demandés par le client</w:t>
+        <w:t>Initialisation des 5 pc avec tous les logiciels, compte, et paramètres demandés par le client</w:t>
       </w:r>
     </w:p>
     <w:p>
@@ -313,10 +250,7 @@
         </w:numPr>
       </w:pPr>
       <w:r>
-        <w:t>Activation</w:t>
-      </w:r>
-      <w:r>
-        <w:t xml:space="preserve"> de clés office et du logiciel d’antivirus </w:t>
+        <w:t xml:space="preserve">Activation de clés office et du logiciel d’antivirus </w:t>
       </w:r>
     </w:p>
     <w:p>
@@ -343,10 +277,7 @@
         </w:numPr>
       </w:pPr>
       <w:r>
-        <w:t>Test</w:t>
-      </w:r>
-      <w:r>
-        <w:t xml:space="preserve"> des 4 disques durs serveurs</w:t>
+        <w:t>Test des 4 disques durs serveurs</w:t>
       </w:r>
     </w:p>
     <w:p>
@@ -357,10 +288,7 @@
         </w:numPr>
       </w:pPr>
       <w:r>
-        <w:t>Reprises</w:t>
-      </w:r>
-      <w:r>
-        <w:t xml:space="preserve"> des leçons ArcServe</w:t>
+        <w:t>Reprises des leçons ArcServe</w:t>
       </w:r>
     </w:p>
     <w:p>
@@ -382,16 +310,7 @@
         </w:numPr>
       </w:pPr>
       <w:r>
-        <w:t>Récupération</w:t>
-      </w:r>
-      <w:r>
-        <w:t xml:space="preserve"> des composants intéressants et assemblage de </w:t>
-      </w:r>
-      <w:r>
-        <w:t>deux pcs</w:t>
-      </w:r>
-      <w:r>
-        <w:t xml:space="preserve"> : </w:t>
+        <w:t xml:space="preserve">Récupération des composants intéressants et assemblage de deux pcs : </w:t>
       </w:r>
     </w:p>
     <w:p>
@@ -402,10 +321,7 @@
         </w:numPr>
       </w:pPr>
       <w:r>
-        <w:t>Serveur</w:t>
-      </w:r>
-      <w:r>
-        <w:t xml:space="preserve"> : </w:t>
+        <w:t xml:space="preserve">Serveur : </w:t>
       </w:r>
     </w:p>
     <w:p>
@@ -449,10 +365,7 @@
         </w:numPr>
       </w:pPr>
       <w:r>
-        <w:t>Alimentation</w:t>
-      </w:r>
-      <w:r>
-        <w:t xml:space="preserve"> : 600w Corsair</w:t>
+        <w:t>Alimentation : 600w Corsair</w:t>
       </w:r>
     </w:p>
     <w:p>
@@ -474,10 +387,7 @@
         </w:numPr>
       </w:pPr>
       <w:r>
-        <w:t>Client</w:t>
-      </w:r>
-      <w:r>
-        <w:t xml:space="preserve"> : </w:t>
+        <w:t xml:space="preserve">Client : </w:t>
       </w:r>
     </w:p>
     <w:p>
@@ -532,10 +442,7 @@
     </w:p>
     <w:p>
       <w:r>
-        <w:t>Lundi</w:t>
-      </w:r>
-      <w:r>
-        <w:t xml:space="preserve"> 8 juillet : </w:t>
+        <w:t xml:space="preserve">Lundi 8 juillet : </w:t>
       </w:r>
     </w:p>
     <w:p>
@@ -546,10 +453,7 @@
         </w:numPr>
       </w:pPr>
       <w:r>
-        <w:t>Intervention</w:t>
-      </w:r>
-      <w:r>
-        <w:t xml:space="preserve"> miroiterie : </w:t>
+        <w:t xml:space="preserve">Intervention miroiterie : </w:t>
       </w:r>
     </w:p>
     <w:p>
@@ -560,10 +464,7 @@
         </w:numPr>
       </w:pPr>
       <w:r>
-        <w:t>Installation</w:t>
-      </w:r>
-      <w:r>
-        <w:t xml:space="preserve"> pc + écran + clavier + souris</w:t>
+        <w:t>Installation pc + écran + clavier + souris</w:t>
       </w:r>
     </w:p>
     <w:p>
@@ -575,10 +476,7 @@
       </w:pPr>
       <w:r>
         <w:lastRenderedPageBreak/>
-        <w:t>Raccordement</w:t>
-      </w:r>
-      <w:r>
-        <w:t xml:space="preserve"> Ethernet bai</w:t>
+        <w:t>Raccordement Ethernet bai</w:t>
       </w:r>
     </w:p>
     <w:p>
@@ -589,10 +487,7 @@
         </w:numPr>
       </w:pPr>
       <w:r>
-        <w:t>Intervention</w:t>
-      </w:r>
-      <w:r>
-        <w:t xml:space="preserve"> Dépannage Villeurbanne : </w:t>
+        <w:t xml:space="preserve">Intervention Dépannage Villeurbanne : </w:t>
       </w:r>
     </w:p>
     <w:p>
@@ -603,10 +498,7 @@
         </w:numPr>
       </w:pPr>
       <w:r>
-        <w:t>Démontage</w:t>
-      </w:r>
-      <w:r>
-        <w:t xml:space="preserve"> de 3 pc tout-en-un pour rajout RAM</w:t>
+        <w:t>Démontage de 3 pc tout-en-un pour rajout RAM</w:t>
       </w:r>
     </w:p>
     <w:p>
@@ -617,10 +509,7 @@
         </w:numPr>
       </w:pPr>
       <w:r>
-        <w:t>Voyage</w:t>
-      </w:r>
-      <w:r>
-        <w:t xml:space="preserve"> déchetterie cartons</w:t>
+        <w:t>Voyage déchetterie cartons</w:t>
       </w:r>
     </w:p>
     <w:p>
@@ -631,18 +520,12 @@
         </w:numPr>
       </w:pPr>
       <w:r>
-        <w:t>Test</w:t>
-      </w:r>
-      <w:r>
-        <w:t xml:space="preserve"> et réinitialisation diskpart clean</w:t>
-      </w:r>
-    </w:p>
-    <w:p>
-      <w:r>
-        <w:t>Mardi</w:t>
-      </w:r>
-      <w:r>
-        <w:t xml:space="preserve"> 9 juillet : </w:t>
+        <w:t>Test et réinitialisation diskpart clean</w:t>
+      </w:r>
+    </w:p>
+    <w:p>
+      <w:r>
+        <w:t xml:space="preserve">Mardi 9 juillet : </w:t>
       </w:r>
     </w:p>
     <w:p>
@@ -653,10 +536,7 @@
         </w:numPr>
       </w:pPr>
       <w:r>
-        <w:t>Support</w:t>
-      </w:r>
-      <w:r>
-        <w:t xml:space="preserve"> technique à distance, diagnostic de pannes</w:t>
+        <w:t>Support technique à distance, diagnostic de pannes</w:t>
       </w:r>
     </w:p>
     <w:p>
@@ -667,10 +547,7 @@
         </w:numPr>
       </w:pPr>
       <w:r>
-        <w:t>Heath</w:t>
-      </w:r>
-      <w:r>
-        <w:t xml:space="preserve"> test de 10 disques</w:t>
+        <w:t>Heath test de 10 disques</w:t>
       </w:r>
     </w:p>
     <w:p>
@@ -681,10 +558,7 @@
         </w:numPr>
       </w:pPr>
       <w:r>
-        <w:t>Test</w:t>
-      </w:r>
-      <w:r>
-        <w:t xml:space="preserve"> d’un switch avec ipfire3</w:t>
+        <w:t>Test d’un switch avec ipfire3</w:t>
       </w:r>
     </w:p>
     <w:p>
@@ -695,10 +569,7 @@
         </w:numPr>
       </w:pPr>
       <w:r>
-        <w:t>Ipfire</w:t>
-      </w:r>
-      <w:r>
-        <w:t xml:space="preserve">3 -c : pour créer un client avec l’IP du serveur </w:t>
+        <w:t xml:space="preserve">Ipfire3 -c : pour créer un client avec l’IP du serveur </w:t>
       </w:r>
     </w:p>
     <w:p>
@@ -709,10 +580,7 @@
         </w:numPr>
       </w:pPr>
       <w:r>
-        <w:t>Ipfire</w:t>
-      </w:r>
-      <w:r>
-        <w:t>3 -s : pour créer un serveur avec l’IP du serveur</w:t>
+        <w:t>Ipfire3 -s : pour créer un serveur avec l’IP du serveur</w:t>
       </w:r>
     </w:p>
     <w:p>
@@ -723,10 +591,7 @@
         </w:numPr>
       </w:pPr>
       <w:r>
-        <w:t>Le</w:t>
-      </w:r>
-      <w:r>
-        <w:t xml:space="preserve"> test permet de connaître : latence / débit / packet loss</w:t>
+        <w:t>Le test permet de connaître : latence / débit / packet loss</w:t>
       </w:r>
     </w:p>
     <w:p>
@@ -737,18 +602,12 @@
         </w:numPr>
       </w:pPr>
       <w:r>
-        <w:t>Intervention</w:t>
-      </w:r>
-      <w:r>
-        <w:t xml:space="preserve"> chez Cochet pour rajouter les 4 derniers users dans le domaine avec le logiciel </w:t>
-      </w:r>
-    </w:p>
-    <w:p>
-      <w:r>
-        <w:t>Mercredi</w:t>
-      </w:r>
-      <w:r>
-        <w:t xml:space="preserve"> 10 juillet : </w:t>
+        <w:t xml:space="preserve">Intervention chez Cochet pour rajouter les 4 derniers users dans le domaine avec le logiciel </w:t>
+      </w:r>
+    </w:p>
+    <w:p>
+      <w:r>
+        <w:t xml:space="preserve">Mercredi 10 juillet : </w:t>
       </w:r>
     </w:p>
     <w:p>
@@ -759,16 +618,7 @@
         </w:numPr>
       </w:pPr>
       <w:r>
-        <w:t>Créer</w:t>
-      </w:r>
-      <w:r>
-        <w:t xml:space="preserve"> 2 clefs bootable pour les ISO Windows serveur et </w:t>
-      </w:r>
-      <w:r>
-        <w:t>Windows</w:t>
-      </w:r>
-      <w:r>
-        <w:t xml:space="preserve"> 10 pour le serveur et le client</w:t>
+        <w:t>Créer 2 clefs bootable pour les ISO Windows serveur et Windows 10 pour le serveur et le client</w:t>
       </w:r>
     </w:p>
     <w:p>
@@ -779,16 +629,7 @@
         </w:numPr>
       </w:pPr>
       <w:r>
-        <w:t>Boot</w:t>
-      </w:r>
-      <w:r>
-        <w:t xml:space="preserve"> Windows serveur plus complexe : gestion d'erreur, </w:t>
-      </w:r>
-      <w:r>
-        <w:t>CSM</w:t>
-      </w:r>
-      <w:r>
-        <w:t xml:space="preserve">, fast boot </w:t>
+        <w:t xml:space="preserve">Boot Windows serveur plus complexe : gestion d'erreur, CSM, fast boot </w:t>
       </w:r>
     </w:p>
     <w:p>
@@ -799,18 +640,12 @@
         </w:numPr>
       </w:pPr>
       <w:r>
-        <w:t>Initialisation</w:t>
-      </w:r>
-      <w:r>
-        <w:t xml:space="preserve"> des sessions serveur et client</w:t>
-      </w:r>
-    </w:p>
-    <w:p>
-      <w:r>
-        <w:t>Jeudi</w:t>
-      </w:r>
-      <w:r>
-        <w:t xml:space="preserve"> 11 juillet : </w:t>
+        <w:t>Initialisation des sessions serveur et client</w:t>
+      </w:r>
+    </w:p>
+    <w:p>
+      <w:r>
+        <w:t xml:space="preserve">Jeudi 11 juillet : </w:t>
       </w:r>
     </w:p>
     <w:p>
@@ -821,10 +656,7 @@
         </w:numPr>
       </w:pPr>
       <w:r>
-        <w:t>Installation</w:t>
-      </w:r>
-      <w:r>
-        <w:t xml:space="preserve"> des 3 PC sur kvm avec 3 écrans distinct et un clavier/souris</w:t>
+        <w:t>Installation des 3 PC sur kvm avec 3 écrans distinct et un clavier/souris</w:t>
       </w:r>
     </w:p>
     <w:p>
@@ -835,10 +667,7 @@
         </w:numPr>
       </w:pPr>
       <w:r>
-        <w:t>Reprise</w:t>
-      </w:r>
-      <w:r>
-        <w:t xml:space="preserve"> en parallèle des manipulations, les cours arcserv</w:t>
+        <w:t>Reprise en parallèle des manipulations, les cours arcserv</w:t>
       </w:r>
     </w:p>
     <w:p>
@@ -849,10 +678,7 @@
         </w:numPr>
       </w:pPr>
       <w:r>
-        <w:t>Installation</w:t>
-      </w:r>
-      <w:r>
-        <w:t xml:space="preserve"> ArcServe Shadow Protect SPX et image manager</w:t>
+        <w:t>Installation ArcServe Shadow Protect SPX et image manager</w:t>
       </w:r>
     </w:p>
     <w:p>
@@ -863,10 +689,7 @@
         </w:numPr>
       </w:pPr>
       <w:r>
-        <w:t>Création</w:t>
-      </w:r>
-      <w:r>
-        <w:t xml:space="preserve"> d’une sauvegarde incrémentielle et continue toutes les 30 minutes</w:t>
+        <w:t>Création d’une sauvegarde incrémentielle et continue toutes les 30 minutes</w:t>
       </w:r>
     </w:p>
     <w:p>
@@ -888,10 +711,7 @@
     </w:p>
     <w:p>
       <w:r>
-        <w:t>Vendredi</w:t>
-      </w:r>
-      <w:r>
-        <w:t xml:space="preserve"> 12 juillet : </w:t>
+        <w:t xml:space="preserve">Vendredi 12 juillet : </w:t>
       </w:r>
     </w:p>
     <w:p>
@@ -902,10 +722,7 @@
         </w:numPr>
       </w:pPr>
       <w:r>
-        <w:t>Mise</w:t>
-      </w:r>
-      <w:r>
-        <w:t xml:space="preserve"> en place du serveur</w:t>
+        <w:t>Mise en place du serveur</w:t>
       </w:r>
     </w:p>
     <w:p>
@@ -916,10 +733,7 @@
         </w:numPr>
       </w:pPr>
       <w:r>
-        <w:t>Redirection</w:t>
-      </w:r>
-      <w:r>
-        <w:t xml:space="preserve"> des sauvegardes journalières et hsr vers un dossier partagé</w:t>
+        <w:t>Redirection des sauvegardes journalières et hsr vers un dossier partagé</w:t>
       </w:r>
     </w:p>
     <w:p>
@@ -930,10 +744,7 @@
         </w:numPr>
       </w:pPr>
       <w:r>
-        <w:t>Lancement</w:t>
-      </w:r>
-      <w:r>
-        <w:t xml:space="preserve"> de la vérification du hsr</w:t>
+        <w:t>Lancement de la vérification du hsr</w:t>
       </w:r>
     </w:p>
     <w:p>
@@ -944,18 +755,12 @@
         </w:numPr>
       </w:pPr>
       <w:r>
-        <w:t>Installation</w:t>
-      </w:r>
-      <w:r>
-        <w:t xml:space="preserve"> de recovery environment</w:t>
-      </w:r>
-    </w:p>
-    <w:p>
-      <w:r>
-        <w:t>Lundi</w:t>
-      </w:r>
-      <w:r>
-        <w:t xml:space="preserve"> 15 juillet : </w:t>
+        <w:t>Installation de recovery environment</w:t>
+      </w:r>
+    </w:p>
+    <w:p>
+      <w:r>
+        <w:t xml:space="preserve">Lundi 15 juillet : </w:t>
       </w:r>
     </w:p>
     <w:p>
@@ -966,10 +771,7 @@
         </w:numPr>
       </w:pPr>
       <w:r>
-        <w:t>Installation</w:t>
-      </w:r>
-      <w:r>
-        <w:t xml:space="preserve"> et ajout de licence office sur un pc portable</w:t>
+        <w:t>Installation et ajout de licence office sur un pc portable</w:t>
       </w:r>
     </w:p>
     <w:p>
@@ -980,10 +782,7 @@
         </w:numPr>
       </w:pPr>
       <w:r>
-        <w:t>Reprise</w:t>
-      </w:r>
-      <w:r>
-        <w:t xml:space="preserve"> du recovery environment : </w:t>
+        <w:t xml:space="preserve">Reprise du recovery environment : </w:t>
       </w:r>
     </w:p>
     <w:p>
@@ -994,13 +793,7 @@
         </w:numPr>
       </w:pPr>
       <w:r>
-        <w:t>Création</w:t>
-      </w:r>
-      <w:r>
-        <w:t xml:space="preserve"> d’un vm avec </w:t>
-      </w:r>
-      <w:r>
-        <w:t>Hyper-V</w:t>
+        <w:t>Création d’un vm avec Hyper-V</w:t>
       </w:r>
     </w:p>
     <w:p>
@@ -1011,10 +804,7 @@
         </w:numPr>
       </w:pPr>
       <w:r>
-        <w:t>Initialisation</w:t>
-      </w:r>
-      <w:r>
-        <w:t xml:space="preserve"> de l’ISO et du vhdx</w:t>
+        <w:t>Initialisation de l’ISO et du vhdx</w:t>
       </w:r>
     </w:p>
     <w:p>
@@ -1025,10 +815,7 @@
         </w:numPr>
       </w:pPr>
       <w:r>
-        <w:t>Réparation</w:t>
-      </w:r>
-      <w:r>
-        <w:t xml:space="preserve"> du boot</w:t>
+        <w:t>Réparation du boot</w:t>
       </w:r>
     </w:p>
     <w:p>
@@ -1050,10 +837,7 @@
         </w:numPr>
       </w:pPr>
       <w:r>
-        <w:t>Réparation</w:t>
-      </w:r>
-      <w:r>
-        <w:t xml:space="preserve"> du boot</w:t>
+        <w:t>Réparation du boot</w:t>
       </w:r>
     </w:p>
     <w:p>
@@ -1064,10 +848,7 @@
         </w:numPr>
       </w:pPr>
       <w:r>
-        <w:t>Enlever</w:t>
-      </w:r>
-      <w:r>
-        <w:t xml:space="preserve"> l’ISO et boot la vm de récupération</w:t>
+        <w:t>Enlever l’ISO et boot la vm de récupération</w:t>
       </w:r>
     </w:p>
     <w:p>
@@ -1078,18 +859,12 @@
         </w:numPr>
       </w:pPr>
       <w:r>
-        <w:t>Récupération</w:t>
-      </w:r>
-      <w:r>
-        <w:t xml:space="preserve"> d’un mac en réparation et initialisation d’un compte </w:t>
-      </w:r>
-    </w:p>
-    <w:p>
-      <w:r>
-        <w:t>Mardi</w:t>
-      </w:r>
-      <w:r>
-        <w:t xml:space="preserve"> 16 juillet : </w:t>
+        <w:t xml:space="preserve">Récupération d’un mac en réparation et initialisation d’un compte </w:t>
+      </w:r>
+    </w:p>
+    <w:p>
+      <w:r>
+        <w:t xml:space="preserve">Mardi 16 juillet : </w:t>
       </w:r>
     </w:p>
     <w:p>
@@ -1100,10 +875,7 @@
         </w:numPr>
       </w:pPr>
       <w:r>
-        <w:t>Rédaction</w:t>
-      </w:r>
-      <w:r>
-        <w:t xml:space="preserve"> de la documentation technique pour réaliser une reprise d'activité après sinistre via les sauvegardes</w:t>
+        <w:t>Rédaction de la documentation technique pour réaliser une reprise d'activité après sinistre via les sauvegardes</w:t>
       </w:r>
     </w:p>
     <w:p>
@@ -1114,18 +886,12 @@
         </w:numPr>
       </w:pPr>
       <w:r>
-        <w:t>Rédaction</w:t>
-      </w:r>
-      <w:r>
-        <w:t xml:space="preserve"> de la documentation technique pour mettre en place une vm de restauration</w:t>
-      </w:r>
-    </w:p>
-    <w:p>
-      <w:r>
-        <w:t>Mercredi</w:t>
-      </w:r>
-      <w:r>
-        <w:t xml:space="preserve"> 17 juillet : </w:t>
+        <w:t>Rédaction de la documentation technique pour mettre en place une vm de restauration</w:t>
+      </w:r>
+    </w:p>
+    <w:p>
+      <w:r>
+        <w:t xml:space="preserve">Mercredi 17 juillet : </w:t>
       </w:r>
     </w:p>
     <w:p>
@@ -1153,10 +919,7 @@
         </w:numPr>
       </w:pPr>
       <w:r>
-        <w:t>Intervention</w:t>
-      </w:r>
-      <w:r>
-        <w:t xml:space="preserve"> pour erreur d’imprimante. Solution redémarrage de l’imprimante et attribution du bon appareil</w:t>
+        <w:t>Intervention pour erreur d’imprimante. Solution redémarrage de l’imprimante et attribution du bon appareil</w:t>
       </w:r>
     </w:p>
     <w:p>
@@ -1208,10 +971,7 @@
     </w:p>
     <w:p>
       <w:r>
-        <w:t>Jeudi</w:t>
-      </w:r>
-      <w:r>
-        <w:t xml:space="preserve"> 18 juillet : </w:t>
+        <w:t xml:space="preserve">Jeudi 18 juillet : </w:t>
       </w:r>
     </w:p>
     <w:p>
@@ -1272,10 +1032,7 @@
     </w:p>
     <w:p>
       <w:r>
-        <w:t>Vendredi</w:t>
-      </w:r>
-      <w:r>
-        <w:t xml:space="preserve"> 19 juillet : </w:t>
+        <w:t xml:space="preserve">Vendredi 19 juillet : </w:t>
       </w:r>
     </w:p>
     <w:p>
@@ -1286,10 +1043,7 @@
         </w:numPr>
       </w:pPr>
       <w:r>
-        <w:t>Lancement</w:t>
-      </w:r>
-      <w:r>
-        <w:t xml:space="preserve"> des boot repair mais des erreurs arrivent</w:t>
+        <w:t>Lancement des boot repair mais des erreurs arrivent</w:t>
       </w:r>
     </w:p>
     <w:p>
@@ -1300,10 +1054,7 @@
         </w:numPr>
       </w:pPr>
       <w:r>
-        <w:t>Password</w:t>
-      </w:r>
-      <w:r>
-        <w:t xml:space="preserve"> maintenance scre</w:t>
+        <w:t>Password maintenance scre</w:t>
       </w:r>
     </w:p>
     <w:p>
@@ -1316,10 +1067,7 @@
     </w:p>
     <w:p>
       <w:r>
-        <w:t>Lundi</w:t>
-      </w:r>
-      <w:r>
-        <w:t xml:space="preserve"> 22 juillet : </w:t>
+        <w:t xml:space="preserve">Lundi 22 juillet : </w:t>
       </w:r>
     </w:p>
     <w:p>
@@ -1368,10 +1116,7 @@
         </w:numPr>
       </w:pPr>
       <w:r>
-        <w:t>Vérification</w:t>
-      </w:r>
-      <w:r>
-        <w:t xml:space="preserve"> des 2 vm</w:t>
+        <w:t>Vérification des 2 vm</w:t>
       </w:r>
     </w:p>
     <w:p>
@@ -1427,10 +1172,7 @@
         </w:numPr>
       </w:pPr>
       <w:r>
-        <w:t>Dépoussiérer</w:t>
-      </w:r>
-      <w:r>
-        <w:t xml:space="preserve"> le pc</w:t>
+        <w:t>Dépoussiérer le pc</w:t>
       </w:r>
     </w:p>
     <w:p>
@@ -1443,10 +1185,7 @@
     </w:p>
     <w:p>
       <w:r>
-        <w:t>Mercredi</w:t>
-      </w:r>
-      <w:r>
-        <w:t xml:space="preserve"> 24 juillet : </w:t>
+        <w:t xml:space="preserve">Mercredi 24 juillet : </w:t>
       </w:r>
     </w:p>
     <w:p>
@@ -1496,10 +1235,7 @@
         </w:numPr>
       </w:pPr>
       <w:r>
-        <w:t>Finalisation</w:t>
-      </w:r>
-      <w:r>
-        <w:t xml:space="preserve"> de la documentation technique </w:t>
+        <w:t xml:space="preserve">Finalisation de la documentation technique </w:t>
       </w:r>
     </w:p>
     <w:p>
@@ -1515,22 +1251,7 @@
         </w:numPr>
       </w:pPr>
       <w:r>
-        <w:t>Deuxième</w:t>
-      </w:r>
-      <w:r>
-        <w:t xml:space="preserve"> essai pour le passage de la certification, mais interrompue </w:t>
-      </w:r>
-      <w:r>
-        <w:t>à la suite de</w:t>
-      </w:r>
-      <w:r>
-        <w:t xml:space="preserve"> l’intervention </w:t>
-      </w:r>
-      <w:r>
-        <w:t>à</w:t>
-      </w:r>
-      <w:r>
-        <w:t xml:space="preserve"> Lyon</w:t>
+        <w:t>Deuxième essai pour le passage de la certification, mais interrompue à la suite de l’intervention à Lyon</w:t>
       </w:r>
     </w:p>
     <w:p>
@@ -1599,13 +1320,7 @@
         <w:rPr>
           <w:lang w:val="en-US"/>
         </w:rPr>
-        <w:t>Procedure:</w:t>
-      </w:r>
-      <w:r>
-        <w:rPr>
-          <w:lang w:val="en-US"/>
-        </w:rPr>
-        <w:t xml:space="preserve"> </w:t>
+        <w:t xml:space="preserve">Procedure: </w:t>
       </w:r>
     </w:p>
     <w:p>
@@ -1659,10 +1374,7 @@
         <w:ind w:left="720" w:firstLine="720"/>
       </w:pPr>
       <w:r>
-        <w:t>Net</w:t>
-      </w:r>
-      <w:r>
-        <w:t xml:space="preserve"> user &lt;utilisateur&gt; &lt;motdepasse&gt;</w:t>
+        <w:t>Net user &lt;utilisateur&gt; &lt;motdepasse&gt;</w:t>
       </w:r>
     </w:p>
     <w:p>
@@ -1676,13 +1388,7 @@
         <w:rPr>
           <w:lang w:val="en-US"/>
         </w:rPr>
-        <w:t>back:</w:t>
-      </w:r>
-      <w:r>
-        <w:rPr>
-          <w:lang w:val="en-US"/>
-        </w:rPr>
-        <w:t xml:space="preserve"> </w:t>
+        <w:t xml:space="preserve">back: </w:t>
       </w:r>
     </w:p>
     <w:p>
@@ -1878,18 +1584,330 @@
         </w:numPr>
       </w:pPr>
       <w:r>
-        <w:t>Contact avec le technicien ArcServe durée 2h</w:t>
+        <w:t xml:space="preserve">Contact avec le technicien </w:t>
+      </w:r>
+      <w:proofErr w:type="spellStart"/>
+      <w:r>
+        <w:t>ArcServe</w:t>
+      </w:r>
+      <w:proofErr w:type="spellEnd"/>
+      <w:r>
+        <w:t xml:space="preserve"> durée 2h</w:t>
+      </w:r>
+    </w:p>
+    <w:p>
+      <w:r>
+        <w:t>Jeudi 1</w:t>
+      </w:r>
+      <w:r>
+        <w:rPr>
+          <w:vertAlign w:val="superscript"/>
+        </w:rPr>
+        <w:t>er</w:t>
+      </w:r>
+      <w:r>
+        <w:t xml:space="preserve"> aout : </w:t>
+      </w:r>
+    </w:p>
+    <w:p>
+      <w:pPr>
+        <w:pStyle w:val="Paragraphedeliste"/>
+        <w:numPr>
+          <w:ilvl w:val="0"/>
+          <w:numId w:val="6"/>
+        </w:numPr>
+      </w:pPr>
+      <w:r>
+        <w:t>Découverte des composants de deux vieux serveurs</w:t>
+      </w:r>
+    </w:p>
+    <w:p>
+      <w:pPr>
+        <w:pStyle w:val="Paragraphedeliste"/>
+        <w:numPr>
+          <w:ilvl w:val="0"/>
+          <w:numId w:val="6"/>
+        </w:numPr>
+      </w:pPr>
+      <w:r>
+        <w:t>Découverte des cartes RAID</w:t>
+      </w:r>
+    </w:p>
+    <w:p>
+      <w:pPr>
+        <w:pStyle w:val="Paragraphedeliste"/>
+        <w:numPr>
+          <w:ilvl w:val="0"/>
+          <w:numId w:val="6"/>
+        </w:numPr>
+      </w:pPr>
+      <w:r>
+        <w:t>DDR1 en 512mo</w:t>
+      </w:r>
+    </w:p>
+    <w:p>
+      <w:r>
+        <w:t>Vendredi 2 aout :</w:t>
+      </w:r>
+    </w:p>
+    <w:p>
+      <w:pPr>
+        <w:pStyle w:val="Paragraphedeliste"/>
+        <w:numPr>
+          <w:ilvl w:val="0"/>
+          <w:numId w:val="6"/>
+        </w:numPr>
+      </w:pPr>
+      <w:r>
+        <w:t>Réception de commandes</w:t>
+      </w:r>
+    </w:p>
+    <w:p>
+      <w:pPr>
+        <w:pStyle w:val="Paragraphedeliste"/>
+        <w:numPr>
+          <w:ilvl w:val="0"/>
+          <w:numId w:val="6"/>
+        </w:numPr>
+      </w:pPr>
+      <w:r>
+        <w:t>Dépannage de mon ordinateur personnel</w:t>
+      </w:r>
+    </w:p>
+    <w:p>
+      <w:r>
+        <w:t xml:space="preserve">Lundi 5 aout : </w:t>
+      </w:r>
+    </w:p>
+    <w:p>
+      <w:pPr>
+        <w:pStyle w:val="Paragraphedeliste"/>
+        <w:numPr>
+          <w:ilvl w:val="0"/>
+          <w:numId w:val="6"/>
+        </w:numPr>
+      </w:pPr>
+      <w:r>
+        <w:t xml:space="preserve">Commencement des tests des pc de l’association </w:t>
+      </w:r>
+    </w:p>
+    <w:p>
+      <w:pPr>
+        <w:pStyle w:val="Paragraphedeliste"/>
+        <w:numPr>
+          <w:ilvl w:val="0"/>
+          <w:numId w:val="6"/>
+        </w:numPr>
+      </w:pPr>
+      <w:r>
+        <w:t>Démontage de tous les disques dur, direction la benne</w:t>
+      </w:r>
+    </w:p>
+    <w:p>
+      <w:pPr>
+        <w:pStyle w:val="Paragraphedeliste"/>
+        <w:numPr>
+          <w:ilvl w:val="0"/>
+          <w:numId w:val="6"/>
+        </w:numPr>
+      </w:pPr>
+      <w:r>
+        <w:t>Analyse et optimisation des configurations</w:t>
+      </w:r>
+    </w:p>
+    <w:p>
+      <w:r>
+        <w:t>Mardi 6 aout :</w:t>
+      </w:r>
+    </w:p>
+    <w:p>
+      <w:pPr>
+        <w:pStyle w:val="Paragraphedeliste"/>
+        <w:numPr>
+          <w:ilvl w:val="0"/>
+          <w:numId w:val="6"/>
+        </w:numPr>
+      </w:pPr>
+      <w:r>
+        <w:t>Changement des disques dur pour installer des disques SSD vierge</w:t>
+      </w:r>
+    </w:p>
+    <w:p>
+      <w:pPr>
+        <w:pStyle w:val="Paragraphedeliste"/>
+        <w:numPr>
+          <w:ilvl w:val="0"/>
+          <w:numId w:val="6"/>
+        </w:numPr>
+      </w:pPr>
+      <w:r>
+        <w:t xml:space="preserve">Rajout de ram pour passer à 8go en respectant les optimisations carte mère (vitesse, dual chanel </w:t>
+      </w:r>
+      <w:proofErr w:type="spellStart"/>
+      <w:r>
+        <w:t>ect</w:t>
+      </w:r>
+      <w:proofErr w:type="spellEnd"/>
+      <w:r>
+        <w:t>…)</w:t>
+      </w:r>
+    </w:p>
+    <w:p>
+      <w:pPr>
+        <w:pStyle w:val="Paragraphedeliste"/>
+        <w:numPr>
+          <w:ilvl w:val="0"/>
+          <w:numId w:val="6"/>
+        </w:numPr>
+      </w:pPr>
+      <w:r>
+        <w:t>Configuration des 4 switch et du routeur pour installation chez le client le lendemain</w:t>
+      </w:r>
+    </w:p>
+    <w:p>
+      <w:r>
+        <w:t>Mercredi 7 aout :</w:t>
+      </w:r>
+    </w:p>
+    <w:p>
+      <w:pPr>
+        <w:pStyle w:val="Paragraphedeliste"/>
+        <w:numPr>
+          <w:ilvl w:val="0"/>
+          <w:numId w:val="6"/>
+        </w:numPr>
+      </w:pPr>
+      <w:r>
+        <w:t>Installation de Windows 10 ou 11 en fonction des configurations</w:t>
+      </w:r>
+    </w:p>
+    <w:p>
+      <w:pPr>
+        <w:pStyle w:val="Paragraphedeliste"/>
+        <w:numPr>
+          <w:ilvl w:val="0"/>
+          <w:numId w:val="6"/>
+        </w:numPr>
+      </w:pPr>
+      <w:r>
+        <w:t xml:space="preserve">Installation des logiciels avec </w:t>
+      </w:r>
+      <w:proofErr w:type="spellStart"/>
+      <w:r>
+        <w:t>ninite</w:t>
+      </w:r>
+      <w:proofErr w:type="spellEnd"/>
+      <w:r>
+        <w:t xml:space="preserve"> </w:t>
+      </w:r>
+    </w:p>
+    <w:p>
+      <w:pPr>
+        <w:pStyle w:val="Paragraphedeliste"/>
+        <w:numPr>
+          <w:ilvl w:val="0"/>
+          <w:numId w:val="6"/>
+        </w:numPr>
+      </w:pPr>
+      <w:r>
+        <w:t>Installation des switch et routeur chez un client dans sa nouvelle baie serveur</w:t>
+      </w:r>
+    </w:p>
+    <w:p>
+      <w:r>
+        <w:t>Jeudi 8 aout :</w:t>
+      </w:r>
+    </w:p>
+    <w:p>
+      <w:pPr>
+        <w:pStyle w:val="Paragraphedeliste"/>
+        <w:numPr>
+          <w:ilvl w:val="0"/>
+          <w:numId w:val="6"/>
+        </w:numPr>
+      </w:pPr>
+      <w:r>
+        <w:t>Nettoyage des pc récupérés (démontage, compresseur d’air, pate thermique)</w:t>
+      </w:r>
+    </w:p>
+    <w:p>
+      <w:pPr>
+        <w:pStyle w:val="Paragraphedeliste"/>
+        <w:numPr>
+          <w:ilvl w:val="0"/>
+          <w:numId w:val="6"/>
+        </w:numPr>
+      </w:pPr>
+      <w:r>
+        <w:t>Installation de bras télescopique chez un client</w:t>
+      </w:r>
+    </w:p>
+    <w:p>
+      <w:pPr>
+        <w:pStyle w:val="Paragraphedeliste"/>
+        <w:numPr>
+          <w:ilvl w:val="0"/>
+          <w:numId w:val="6"/>
+        </w:numPr>
+      </w:pPr>
+      <w:r>
+        <w:t xml:space="preserve">Modification des paramètres de session pour un client </w:t>
+      </w:r>
+    </w:p>
+    <w:p>
+      <w:pPr>
+        <w:pStyle w:val="Paragraphedeliste"/>
+        <w:numPr>
+          <w:ilvl w:val="0"/>
+          <w:numId w:val="6"/>
+        </w:numPr>
+      </w:pPr>
+      <w:r>
+        <w:t xml:space="preserve">Modification des paramètres des écrans suite </w:t>
+      </w:r>
+      <w:proofErr w:type="spellStart"/>
+      <w:r>
+        <w:t>a</w:t>
+      </w:r>
+      <w:proofErr w:type="spellEnd"/>
+      <w:r>
+        <w:t xml:space="preserve"> la demande du client</w:t>
+      </w:r>
+    </w:p>
+    <w:p>
+      <w:r>
+        <w:t xml:space="preserve">Vendredi 9 aout : </w:t>
+      </w:r>
+    </w:p>
+    <w:p>
+      <w:pPr>
+        <w:pStyle w:val="Paragraphedeliste"/>
+        <w:numPr>
+          <w:ilvl w:val="0"/>
+          <w:numId w:val="6"/>
+        </w:numPr>
+      </w:pPr>
+      <w:r>
+        <w:t>Appel avec le technicien Arc Serve pour les 3 VM restantes, il n’a finalement pas trouvé le moyen de corriger le problème de périphérique réseau.</w:t>
+      </w:r>
+    </w:p>
+    <w:p>
+      <w:pPr>
+        <w:pStyle w:val="Paragraphedeliste"/>
+        <w:numPr>
+          <w:ilvl w:val="0"/>
+          <w:numId w:val="6"/>
+        </w:numPr>
+      </w:pPr>
+      <w:r>
+        <w:t>Nettoyage de mon poste, récupération des données personnelles, organisation de l’atelier</w:t>
       </w:r>
     </w:p>
     <w:p/>
     <w:p/>
-    <w:p/>
-    <w:p>
-      <w:r>
-        <w:t>Logiciels</w:t>
-      </w:r>
-      <w:r>
-        <w:t xml:space="preserve"> : </w:t>
+    <w:p>
+      <w:r>
+        <w:t xml:space="preserve">Logiciels : </w:t>
       </w:r>
     </w:p>
     <w:p>
@@ -2001,14 +2019,6 @@
       <w:r>
         <w:t>Helper.exe</w:t>
       </w:r>
-    </w:p>
-    <w:p>
-      <w:pPr>
-        <w:numPr>
-          <w:ilvl w:val="0"/>
-          <w:numId w:val="12"/>
-        </w:numPr>
-      </w:pPr>
     </w:p>
     <w:p/>
     <w:p>
@@ -2056,11 +2066,6 @@
         </w:r>
       </w:hyperlink>
     </w:p>
-    <w:p>
-      <w:r>
-        <w:t xml:space="preserve"> </w:t>
-      </w:r>
-    </w:p>
     <w:p/>
     <w:p>
       <w:r>
@@ -2078,19 +2083,9 @@
     </w:p>
     <w:p>
       <w:r>
-        <w:t>Lieu</w:t>
-      </w:r>
-      <w:r>
-        <w:t xml:space="preserve"> :  50 Rue Ampère, </w:t>
-      </w:r>
-      <w:r>
-        <w:t>Livr :</w:t>
-      </w:r>
-      <w:r>
-        <w:t xml:space="preserve"> 15, Rue d'Arsonval, 69680 Chassieu</w:t>
-      </w:r>
-    </w:p>
-    <w:p/>
+        <w:t>Lieu :  50 Rue Ampère, Livr : 15, Rue d'Arsonval, 69680 Chassieu</w:t>
+      </w:r>
+    </w:p>
     <w:sectPr>
       <w:headerReference w:type="even" r:id="rId12"/>
       <w:headerReference w:type="default" r:id="rId13"/>
@@ -6110,6 +6105,17 @@
       <w:spacing w:line="240" w:lineRule="auto"/>
     </w:pPr>
   </w:style>
+  <w:style w:type="paragraph" w:styleId="Paragraphedeliste">
+    <w:name w:val="List Paragraph"/>
+    <w:basedOn w:val="Normal"/>
+    <w:uiPriority w:val="34"/>
+    <w:qFormat/>
+    <w:rsid w:val="00012A78"/>
+    <w:pPr>
+      <w:ind w:left="720"/>
+      <w:contextualSpacing/>
+    </w:pPr>
+  </w:style>
 </w:styles>
 </file>
 

</xml_diff>